<commit_message>
feat: Implement unit-based approval workflow and dashboard improvements
- Unit heads can now directly approve AT requests from their staff
- Implemented office-based filtering for unit head queues (CID/SGOD/OSDS units)
- Fixed dashboard stat cards to show user-specific data instead of system-wide totals
- Unit heads see statistics for their supervised offices, not all requests
- Updated document generation to display approver's actual name with title
- Added Locator Slip and Authority to Travel navigation tabs for unit heads
- Granted OSDS_CHIEF authority to approve Locator Slips
- Removed recommend-only workflow, streamlined to direct approval for unit heads
- Enhanced role-based access control with unit office mappings

Fixes pending request visibility across unit boundaries
Improves user experience with personalized dashboard statistics
</commit_message>
<xml_diff>
--- a/reference-forms/doc-forms/Locator-Slip.docx
+++ b/reference-forms/doc-forms/Locator-Slip.docx
@@ -82,21 +82,7 @@
         <w:rPr>
           <w:lang w:val="en-PH"/>
         </w:rPr>
-        <w:t>${</w:t>
-      </w:r>
-      <w:proofErr w:type="spellStart"/>
-      <w:r>
-        <w:rPr>
-          <w:lang w:val="en-PH"/>
-        </w:rPr>
-        <w:t>ls_control_no</w:t>
-      </w:r>
-      <w:proofErr w:type="spellEnd"/>
-      <w:r>
-        <w:rPr>
-          <w:lang w:val="en-PH"/>
-        </w:rPr>
-        <w:t>}</w:t>
+        <w:t>${ls_control_no}</w:t>
       </w:r>
     </w:p>
     <w:p>
@@ -325,7 +311,6 @@
               </w:rPr>
               <w:t>${</w:t>
             </w:r>
-            <w:proofErr w:type="spellStart"/>
             <w:r>
               <w:rPr>
                 <w:rFonts w:ascii="Cambria" w:hAnsi="Cambria"/>
@@ -335,7 +320,6 @@
               </w:rPr>
               <w:t>employee_name</w:t>
             </w:r>
-            <w:proofErr w:type="spellEnd"/>
             <w:r>
               <w:rPr>
                 <w:rFonts w:ascii="Cambria" w:hAnsi="Cambria"/>
@@ -719,7 +703,6 @@
               </w:rPr>
               <w:t>${</w:t>
             </w:r>
-            <w:proofErr w:type="spellStart"/>
             <w:r>
               <w:rPr>
                 <w:rFonts w:ascii="Cambria" w:hAnsi="Cambria"/>
@@ -729,7 +712,6 @@
               </w:rPr>
               <w:t>employee_position</w:t>
             </w:r>
-            <w:proofErr w:type="spellEnd"/>
             <w:r>
               <w:rPr>
                 <w:rFonts w:ascii="Cambria" w:hAnsi="Cambria"/>
@@ -808,7 +790,6 @@
               </w:rPr>
               <w:t>${</w:t>
             </w:r>
-            <w:proofErr w:type="spellStart"/>
             <w:r>
               <w:rPr>
                 <w:rFonts w:ascii="Cambria" w:hAnsi="Cambria"/>
@@ -818,7 +799,6 @@
               </w:rPr>
               <w:t>employee_office</w:t>
             </w:r>
-            <w:proofErr w:type="spellEnd"/>
             <w:r>
               <w:rPr>
                 <w:rFonts w:ascii="Cambria" w:hAnsi="Cambria"/>
@@ -943,7 +923,6 @@
               </w:rPr>
               <w:t>${</w:t>
             </w:r>
-            <w:proofErr w:type="spellStart"/>
             <w:r>
               <w:rPr>
                 <w:rFonts w:ascii="Cambria" w:hAnsi="Cambria"/>
@@ -953,7 +932,6 @@
               </w:rPr>
               <w:t>purpose_of_travel</w:t>
             </w:r>
-            <w:proofErr w:type="spellEnd"/>
             <w:r>
               <w:rPr>
                 <w:rFonts w:ascii="Cambria" w:hAnsi="Cambria"/>
@@ -1045,27 +1023,41 @@
                 <w:sz w:val="20"/>
                 <w:szCs w:val="20"/>
               </w:rPr>
-              <w:t>${</w:t>
-            </w:r>
-            <w:proofErr w:type="spellStart"/>
-            <w:r>
-              <w:rPr>
-                <w:rFonts w:ascii="Bookman Old Style" w:hAnsi="Bookman Old Style"/>
-                <w:sz w:val="20"/>
-                <w:szCs w:val="20"/>
-              </w:rPr>
-              <w:t>cb_</w:t>
-            </w:r>
-            <w:proofErr w:type="gramStart"/>
-            <w:r>
-              <w:rPr>
-                <w:rFonts w:ascii="Bookman Old Style" w:hAnsi="Bookman Old Style"/>
-                <w:sz w:val="20"/>
-                <w:szCs w:val="20"/>
-              </w:rPr>
-              <w:t>ob</w:t>
-            </w:r>
-            <w:proofErr w:type="spellEnd"/>
+              <w:t>${cb_ob}</w:t>
+            </w:r>
+            <w:r>
+              <w:rPr>
+                <w:rFonts w:ascii="Bookman Old Style" w:hAnsi="Bookman Old Style"/>
+                <w:sz w:val="20"/>
+                <w:szCs w:val="20"/>
+              </w:rPr>
+              <w:t xml:space="preserve">Official Business  </w:t>
+            </w:r>
+          </w:p>
+          <w:p>
+            <w:pPr>
+              <w:rPr>
+                <w:rFonts w:ascii="Cambria" w:hAnsi="Cambria"/>
+                <w:sz w:val="20"/>
+                <w:szCs w:val="20"/>
+              </w:rPr>
+            </w:pPr>
+            <w:r>
+              <w:rPr>
+                <w:rFonts w:ascii="Bookman Old Style" w:hAnsi="Bookman Old Style"/>
+                <w:sz w:val="20"/>
+                <w:szCs w:val="20"/>
+              </w:rPr>
+              <w:t>${cb_o</w:t>
+            </w:r>
+            <w:r>
+              <w:rPr>
+                <w:rFonts w:ascii="Bookman Old Style" w:hAnsi="Bookman Old Style"/>
+                <w:sz w:val="20"/>
+                <w:szCs w:val="20"/>
+              </w:rPr>
+              <w:t>t</w:t>
+            </w:r>
             <w:r>
               <w:rPr>
                 <w:rFonts w:ascii="Bookman Old Style" w:hAnsi="Bookman Old Style"/>
@@ -1080,85 +1072,7 @@
                 <w:sz w:val="20"/>
                 <w:szCs w:val="20"/>
               </w:rPr>
-              <w:t>Official</w:t>
-            </w:r>
-            <w:proofErr w:type="gramEnd"/>
-            <w:r>
-              <w:rPr>
-                <w:rFonts w:ascii="Bookman Old Style" w:hAnsi="Bookman Old Style"/>
-                <w:sz w:val="20"/>
-                <w:szCs w:val="20"/>
-              </w:rPr>
-              <w:t xml:space="preserve"> Business  </w:t>
-            </w:r>
-          </w:p>
-          <w:p>
-            <w:pPr>
-              <w:rPr>
-                <w:rFonts w:ascii="Cambria" w:hAnsi="Cambria"/>
-                <w:sz w:val="20"/>
-                <w:szCs w:val="20"/>
-              </w:rPr>
-            </w:pPr>
-            <w:r>
-              <w:rPr>
-                <w:rFonts w:ascii="Bookman Old Style" w:hAnsi="Bookman Old Style"/>
-                <w:sz w:val="20"/>
-                <w:szCs w:val="20"/>
-              </w:rPr>
-              <w:t>${</w:t>
-            </w:r>
-            <w:proofErr w:type="spellStart"/>
-            <w:r>
-              <w:rPr>
-                <w:rFonts w:ascii="Bookman Old Style" w:hAnsi="Bookman Old Style"/>
-                <w:sz w:val="20"/>
-                <w:szCs w:val="20"/>
-              </w:rPr>
-              <w:t>cb_</w:t>
-            </w:r>
-            <w:proofErr w:type="gramStart"/>
-            <w:r>
-              <w:rPr>
-                <w:rFonts w:ascii="Bookman Old Style" w:hAnsi="Bookman Old Style"/>
-                <w:sz w:val="20"/>
-                <w:szCs w:val="20"/>
-              </w:rPr>
-              <w:t>o</w:t>
-            </w:r>
-            <w:r>
-              <w:rPr>
-                <w:rFonts w:ascii="Bookman Old Style" w:hAnsi="Bookman Old Style"/>
-                <w:sz w:val="20"/>
-                <w:szCs w:val="20"/>
-              </w:rPr>
-              <w:t>t</w:t>
-            </w:r>
-            <w:proofErr w:type="spellEnd"/>
-            <w:r>
-              <w:rPr>
-                <w:rFonts w:ascii="Bookman Old Style" w:hAnsi="Bookman Old Style"/>
-                <w:sz w:val="20"/>
-                <w:szCs w:val="20"/>
-              </w:rPr>
-              <w:t>}</w:t>
-            </w:r>
-            <w:r>
-              <w:rPr>
-                <w:rFonts w:ascii="Bookman Old Style" w:hAnsi="Bookman Old Style"/>
-                <w:sz w:val="20"/>
-                <w:szCs w:val="20"/>
-              </w:rPr>
-              <w:t>Official</w:t>
-            </w:r>
-            <w:proofErr w:type="gramEnd"/>
-            <w:r>
-              <w:rPr>
-                <w:rFonts w:ascii="Bookman Old Style" w:hAnsi="Bookman Old Style"/>
-                <w:sz w:val="20"/>
-                <w:szCs w:val="20"/>
-              </w:rPr>
-              <w:t xml:space="preserve"> Time</w:t>
+              <w:t>Official Time</w:t>
             </w:r>
           </w:p>
         </w:tc>
@@ -1239,16 +1153,14 @@
               </w:rPr>
               <w:t>${</w:t>
             </w:r>
-            <w:proofErr w:type="spellStart"/>
-            <w:r>
-              <w:rPr>
-                <w:rFonts w:ascii="Cambria" w:hAnsi="Cambria"/>
-                <w:sz w:val="20"/>
-                <w:szCs w:val="20"/>
-              </w:rPr>
-              <w:t>travel_type</w:t>
-            </w:r>
-            <w:proofErr w:type="spellEnd"/>
+            <w:r>
+              <w:rPr>
+                <w:rFonts w:ascii="Cambria" w:hAnsi="Cambria"/>
+                <w:sz w:val="20"/>
+                <w:szCs w:val="20"/>
+              </w:rPr>
+              <w:t>date_time</w:t>
+            </w:r>
             <w:r>
               <w:rPr>
                 <w:rFonts w:ascii="Cambria" w:hAnsi="Cambria"/>
@@ -1432,27 +1344,7 @@
                 <w:sz w:val="20"/>
                 <w:szCs w:val="20"/>
               </w:rPr>
-              <w:t>${</w:t>
-            </w:r>
-            <w:proofErr w:type="spellStart"/>
-            <w:r>
-              <w:rPr>
-                <w:rFonts w:ascii="Cambria" w:hAnsi="Cambria" w:cs="Calibri"/>
-                <w:color w:val="000000"/>
-                <w:sz w:val="20"/>
-                <w:szCs w:val="20"/>
-              </w:rPr>
-              <w:t>requesting_employee_name</w:t>
-            </w:r>
-            <w:proofErr w:type="spellEnd"/>
-            <w:r>
-              <w:rPr>
-                <w:rFonts w:ascii="Cambria" w:hAnsi="Cambria" w:cs="Calibri"/>
-                <w:color w:val="000000"/>
-                <w:sz w:val="20"/>
-                <w:szCs w:val="20"/>
-              </w:rPr>
-              <w:t>}</w:t>
+              <w:t>${requesting_employee_name}</w:t>
             </w:r>
           </w:p>
           <w:p>
@@ -1550,9 +1442,86 @@
                 <w:sz w:val="18"/>
                 <w:szCs w:val="18"/>
               </w:rPr>
-              <w:t>${</w:t>
-            </w:r>
-            <w:proofErr w:type="spellStart"/>
+              <w:t>${request_date}</w:t>
+            </w:r>
+          </w:p>
+        </w:tc>
+        <w:tc>
+          <w:tcPr>
+            <w:tcW w:w="2904" w:type="dxa"/>
+          </w:tcPr>
+          <w:p>
+            <w:pPr>
+              <w:rPr>
+                <w:rFonts w:ascii="Bookman Old Style" w:hAnsi="Bookman Old Style"/>
+                <w:b/>
+                <w:sz w:val="18"/>
+                <w:szCs w:val="18"/>
+              </w:rPr>
+            </w:pPr>
+            <w:r>
+              <w:rPr>
+                <w:rFonts w:ascii="Bookman Old Style" w:hAnsi="Bookman Old Style"/>
+                <w:b/>
+                <w:sz w:val="18"/>
+                <w:szCs w:val="18"/>
+              </w:rPr>
+              <w:t>Approved:</w:t>
+            </w:r>
+          </w:p>
+          <w:p>
+            <w:pPr>
+              <w:rPr>
+                <w:rFonts w:ascii="Bookman Old Style" w:hAnsi="Bookman Old Style"/>
+                <w:b/>
+                <w:sz w:val="18"/>
+                <w:szCs w:val="18"/>
+              </w:rPr>
+            </w:pPr>
+          </w:p>
+          <w:p>
+            <w:pPr>
+              <w:rPr>
+                <w:rFonts w:ascii="Bookman Old Style" w:hAnsi="Bookman Old Style"/>
+                <w:b/>
+                <w:sz w:val="18"/>
+                <w:szCs w:val="18"/>
+              </w:rPr>
+            </w:pPr>
+          </w:p>
+          <w:p>
+            <w:pPr>
+              <w:rPr>
+                <w:rFonts w:ascii="Bookman Old Style" w:hAnsi="Bookman Old Style"/>
+                <w:sz w:val="18"/>
+                <w:szCs w:val="18"/>
+              </w:rPr>
+            </w:pPr>
+            <w:r>
+              <w:rPr>
+                <w:rFonts w:ascii="Bookman Old Style" w:hAnsi="Bookman Old Style"/>
+                <w:sz w:val="18"/>
+                <w:szCs w:val="18"/>
+              </w:rPr>
+              <w:t xml:space="preserve">        </w:t>
+            </w:r>
+            <w:r>
+              <w:rPr>
+                <w:rFonts w:ascii="Bookman Old Style" w:hAnsi="Bookman Old Style"/>
+                <w:sz w:val="18"/>
+                <w:szCs w:val="18"/>
+              </w:rPr>
+              <w:t>${approver_name}</w:t>
+            </w:r>
+          </w:p>
+          <w:p>
+            <w:pPr>
+              <w:rPr>
+                <w:rFonts w:ascii="Bookman Old Style" w:hAnsi="Bookman Old Style"/>
+                <w:sz w:val="18"/>
+                <w:szCs w:val="18"/>
+              </w:rPr>
+            </w:pPr>
             <w:r>
               <w:rPr>
                 <w:rFonts w:ascii="Bookman Old Style" w:hAnsi="Bookman Old Style" w:cs="Calibri"/>
@@ -1560,9 +1529,8 @@
                 <w:sz w:val="18"/>
                 <w:szCs w:val="18"/>
               </w:rPr>
-              <w:t>request_date</w:t>
-            </w:r>
-            <w:proofErr w:type="spellEnd"/>
+              <w:t xml:space="preserve">  </w:t>
+            </w:r>
             <w:r>
               <w:rPr>
                 <w:rFonts w:ascii="Bookman Old Style" w:hAnsi="Bookman Old Style" w:cs="Calibri"/>
@@ -1570,113 +1538,37 @@
                 <w:sz w:val="18"/>
                 <w:szCs w:val="18"/>
               </w:rPr>
-              <w:t>}</w:t>
-            </w:r>
-          </w:p>
-        </w:tc>
-        <w:tc>
-          <w:tcPr>
-            <w:tcW w:w="2904" w:type="dxa"/>
-          </w:tcPr>
-          <w:p>
-            <w:pPr>
-              <w:rPr>
-                <w:rFonts w:ascii="Bookman Old Style" w:hAnsi="Bookman Old Style"/>
-                <w:b/>
-                <w:sz w:val="18"/>
-                <w:szCs w:val="18"/>
-              </w:rPr>
-            </w:pPr>
-            <w:r>
-              <w:rPr>
-                <w:rFonts w:ascii="Bookman Old Style" w:hAnsi="Bookman Old Style"/>
-                <w:b/>
-                <w:sz w:val="18"/>
-                <w:szCs w:val="18"/>
-              </w:rPr>
-              <w:t>Approved:</w:t>
-            </w:r>
-          </w:p>
-          <w:p>
-            <w:pPr>
-              <w:rPr>
-                <w:rFonts w:ascii="Bookman Old Style" w:hAnsi="Bookman Old Style"/>
-                <w:b/>
-                <w:sz w:val="18"/>
-                <w:szCs w:val="18"/>
-              </w:rPr>
-            </w:pPr>
-          </w:p>
-          <w:p>
-            <w:pPr>
-              <w:rPr>
-                <w:rFonts w:ascii="Bookman Old Style" w:hAnsi="Bookman Old Style"/>
-                <w:b/>
-                <w:sz w:val="18"/>
-                <w:szCs w:val="18"/>
-              </w:rPr>
-            </w:pPr>
-          </w:p>
-          <w:p>
-            <w:pPr>
-              <w:rPr>
-                <w:rFonts w:ascii="Bookman Old Style" w:hAnsi="Bookman Old Style"/>
-                <w:sz w:val="18"/>
-                <w:szCs w:val="18"/>
-              </w:rPr>
-            </w:pPr>
-            <w:r>
-              <w:rPr>
-                <w:rFonts w:ascii="Bookman Old Style" w:hAnsi="Bookman Old Style"/>
-                <w:sz w:val="18"/>
-                <w:szCs w:val="18"/>
-              </w:rPr>
-              <w:t xml:space="preserve">        </w:t>
-            </w:r>
-            <w:r>
-              <w:rPr>
-                <w:rFonts w:ascii="Bookman Old Style" w:hAnsi="Bookman Old Style"/>
-                <w:sz w:val="18"/>
-                <w:szCs w:val="18"/>
-              </w:rPr>
-              <w:t>${</w:t>
-            </w:r>
-            <w:proofErr w:type="spellStart"/>
-            <w:r>
-              <w:rPr>
-                <w:rFonts w:ascii="Bookman Old Style" w:hAnsi="Bookman Old Style"/>
-                <w:sz w:val="18"/>
-                <w:szCs w:val="18"/>
-              </w:rPr>
-              <w:t>approver_name</w:t>
-            </w:r>
-            <w:proofErr w:type="spellEnd"/>
-            <w:r>
-              <w:rPr>
-                <w:rFonts w:ascii="Bookman Old Style" w:hAnsi="Bookman Old Style"/>
-                <w:sz w:val="18"/>
-                <w:szCs w:val="18"/>
-              </w:rPr>
-              <w:t>}</w:t>
-            </w:r>
-          </w:p>
-          <w:p>
-            <w:pPr>
-              <w:rPr>
-                <w:rFonts w:ascii="Bookman Old Style" w:hAnsi="Bookman Old Style"/>
-                <w:sz w:val="18"/>
-                <w:szCs w:val="18"/>
-              </w:rPr>
-            </w:pPr>
-            <w:r>
+              <w:t>__________________________</w:t>
+            </w:r>
+          </w:p>
+          <w:p>
+            <w:pPr>
+              <w:jc w:val="center"/>
+              <w:rPr>
+                <w:rFonts w:ascii="Bookman Old Style" w:hAnsi="Bookman Old Style"/>
+                <w:sz w:val="18"/>
+                <w:szCs w:val="18"/>
+              </w:rPr>
+            </w:pPr>
+            <w:r>
+              <w:rPr>
+                <w:rFonts w:ascii="Bookman Old Style" w:hAnsi="Bookman Old Style"/>
+                <w:sz w:val="18"/>
+                <w:szCs w:val="18"/>
+              </w:rPr>
+              <w:t>${approver_position}</w:t>
+            </w:r>
+          </w:p>
+          <w:p>
+            <w:pPr>
+              <w:jc w:val="center"/>
               <w:rPr>
                 <w:rFonts w:ascii="Bookman Old Style" w:hAnsi="Bookman Old Style" w:cs="Calibri"/>
                 <w:color w:val="000000"/>
                 <w:sz w:val="18"/>
                 <w:szCs w:val="18"/>
               </w:rPr>
-              <w:t xml:space="preserve">  </w:t>
-            </w:r>
+            </w:pPr>
             <w:r>
               <w:rPr>
                 <w:rFonts w:ascii="Bookman Old Style" w:hAnsi="Bookman Old Style" w:cs="Calibri"/>
@@ -1684,55 +1576,27 @@
                 <w:sz w:val="18"/>
                 <w:szCs w:val="18"/>
               </w:rPr>
-              <w:t>__________________________</w:t>
-            </w:r>
-          </w:p>
-          <w:p>
-            <w:pPr>
-              <w:jc w:val="center"/>
-              <w:rPr>
-                <w:rFonts w:ascii="Bookman Old Style" w:hAnsi="Bookman Old Style"/>
-                <w:sz w:val="18"/>
-                <w:szCs w:val="18"/>
-              </w:rPr>
-            </w:pPr>
-            <w:r>
-              <w:rPr>
-                <w:rFonts w:ascii="Bookman Old Style" w:hAnsi="Bookman Old Style"/>
-                <w:sz w:val="18"/>
-                <w:szCs w:val="18"/>
-              </w:rPr>
-              <w:t>${</w:t>
-            </w:r>
-            <w:proofErr w:type="spellStart"/>
-            <w:r>
-              <w:rPr>
-                <w:rFonts w:ascii="Bookman Old Style" w:hAnsi="Bookman Old Style"/>
-                <w:sz w:val="18"/>
-                <w:szCs w:val="18"/>
-              </w:rPr>
-              <w:t>approver_position</w:t>
-            </w:r>
-            <w:proofErr w:type="spellEnd"/>
-            <w:r>
-              <w:rPr>
-                <w:rFonts w:ascii="Bookman Old Style" w:hAnsi="Bookman Old Style"/>
-                <w:sz w:val="18"/>
-                <w:szCs w:val="18"/>
-              </w:rPr>
-              <w:t>}</w:t>
-            </w:r>
-          </w:p>
-          <w:p>
-            <w:pPr>
-              <w:jc w:val="center"/>
+              <w:t>___________________________</w:t>
+            </w:r>
+          </w:p>
+          <w:p>
+            <w:pPr>
+              <w:jc w:val="center"/>
+              <w:rPr>
+                <w:rFonts w:ascii="Bookman Old Style" w:hAnsi="Bookman Old Style"/>
+                <w:sz w:val="18"/>
+                <w:szCs w:val="18"/>
+              </w:rPr>
+            </w:pPr>
+            <w:r>
               <w:rPr>
                 <w:rFonts w:ascii="Bookman Old Style" w:hAnsi="Bookman Old Style" w:cs="Calibri"/>
                 <w:color w:val="000000"/>
                 <w:sz w:val="18"/>
                 <w:szCs w:val="18"/>
               </w:rPr>
-            </w:pPr>
+              <w:t xml:space="preserve">Signature of </w:t>
+            </w:r>
             <w:r>
               <w:rPr>
                 <w:rFonts w:ascii="Bookman Old Style" w:hAnsi="Bookman Old Style" w:cs="Calibri"/>
@@ -1740,110 +1604,62 @@
                 <w:sz w:val="18"/>
                 <w:szCs w:val="18"/>
               </w:rPr>
-              <w:t>___________________________</w:t>
-            </w:r>
-          </w:p>
-          <w:p>
-            <w:pPr>
-              <w:jc w:val="center"/>
-              <w:rPr>
-                <w:rFonts w:ascii="Bookman Old Style" w:hAnsi="Bookman Old Style"/>
-                <w:sz w:val="18"/>
-                <w:szCs w:val="18"/>
-              </w:rPr>
-            </w:pPr>
-            <w:r>
+              <w:t>the Immediate Supervisor</w:t>
+            </w:r>
+            <w:r>
+              <w:rPr>
+                <w:rFonts w:ascii="Bookman Old Style" w:hAnsi="Bookman Old Style"/>
+                <w:sz w:val="18"/>
+                <w:szCs w:val="18"/>
+              </w:rPr>
+              <w:t xml:space="preserve"> </w:t>
+            </w:r>
+          </w:p>
+          <w:p>
+            <w:pPr>
               <w:rPr>
                 <w:rFonts w:ascii="Bookman Old Style" w:hAnsi="Bookman Old Style" w:cs="Calibri"/>
                 <w:color w:val="000000"/>
                 <w:sz w:val="18"/>
                 <w:szCs w:val="18"/>
               </w:rPr>
-              <w:t xml:space="preserve">Signature of </w:t>
-            </w:r>
-            <w:r>
+            </w:pPr>
+          </w:p>
+          <w:p>
+            <w:pPr>
               <w:rPr>
                 <w:rFonts w:ascii="Bookman Old Style" w:hAnsi="Bookman Old Style" w:cs="Calibri"/>
                 <w:color w:val="000000"/>
                 <w:sz w:val="18"/>
                 <w:szCs w:val="18"/>
               </w:rPr>
-              <w:t>the Immediate Supervisor</w:t>
-            </w:r>
-            <w:r>
-              <w:rPr>
-                <w:rFonts w:ascii="Bookman Old Style" w:hAnsi="Bookman Old Style"/>
+            </w:pPr>
+            <w:r>
+              <w:rPr>
+                <w:rFonts w:ascii="Bookman Old Style" w:hAnsi="Bookman Old Style" w:cs="Calibri"/>
+                <w:color w:val="000000"/>
+                <w:sz w:val="18"/>
+                <w:szCs w:val="18"/>
+              </w:rPr>
+              <w:t xml:space="preserve">Date: </w:t>
+            </w:r>
+            <w:r>
+              <w:rPr>
+                <w:rFonts w:ascii="Bookman Old Style" w:hAnsi="Bookman Old Style" w:cs="Calibri"/>
+                <w:color w:val="000000"/>
                 <w:sz w:val="18"/>
                 <w:szCs w:val="18"/>
               </w:rPr>
               <w:t xml:space="preserve"> </w:t>
             </w:r>
-          </w:p>
-          <w:p>
-            <w:pPr>
+            <w:r>
               <w:rPr>
                 <w:rFonts w:ascii="Bookman Old Style" w:hAnsi="Bookman Old Style" w:cs="Calibri"/>
                 <w:color w:val="000000"/>
                 <w:sz w:val="18"/>
                 <w:szCs w:val="18"/>
               </w:rPr>
-            </w:pPr>
-          </w:p>
-          <w:p>
-            <w:pPr>
-              <w:rPr>
-                <w:rFonts w:ascii="Bookman Old Style" w:hAnsi="Bookman Old Style" w:cs="Calibri"/>
-                <w:color w:val="000000"/>
-                <w:sz w:val="18"/>
-                <w:szCs w:val="18"/>
-              </w:rPr>
-            </w:pPr>
-            <w:r>
-              <w:rPr>
-                <w:rFonts w:ascii="Bookman Old Style" w:hAnsi="Bookman Old Style" w:cs="Calibri"/>
-                <w:color w:val="000000"/>
-                <w:sz w:val="18"/>
-                <w:szCs w:val="18"/>
-              </w:rPr>
-              <w:t xml:space="preserve">Date: </w:t>
-            </w:r>
-            <w:r>
-              <w:rPr>
-                <w:rFonts w:ascii="Bookman Old Style" w:hAnsi="Bookman Old Style" w:cs="Calibri"/>
-                <w:color w:val="000000"/>
-                <w:sz w:val="18"/>
-                <w:szCs w:val="18"/>
-              </w:rPr>
-              <w:t xml:space="preserve"> </w:t>
-            </w:r>
-            <w:r>
-              <w:rPr>
-                <w:rFonts w:ascii="Bookman Old Style" w:hAnsi="Bookman Old Style" w:cs="Calibri"/>
-                <w:color w:val="000000"/>
-                <w:sz w:val="18"/>
-                <w:szCs w:val="18"/>
-              </w:rPr>
-              <w:t>${</w:t>
-            </w:r>
-            <w:proofErr w:type="spellStart"/>
-            <w:r>
-              <w:rPr>
-                <w:rFonts w:ascii="Bookman Old Style" w:hAnsi="Bookman Old Style" w:cs="Calibri"/>
-                <w:color w:val="000000"/>
-                <w:sz w:val="18"/>
-                <w:szCs w:val="18"/>
-              </w:rPr>
-              <w:t>approval_date</w:t>
-            </w:r>
-            <w:proofErr w:type="spellEnd"/>
-            <w:r>
-              <w:rPr>
-                <w:rFonts w:ascii="Bookman Old Style" w:hAnsi="Bookman Old Style" w:cs="Calibri"/>
-                <w:color w:val="000000"/>
-                <w:sz w:val="18"/>
-                <w:szCs w:val="18"/>
-              </w:rPr>
-              <w:t>}</w:t>
+              <w:t>${approval_date}</w:t>
             </w:r>
           </w:p>
           <w:p>
@@ -2077,21 +1893,7 @@
         <w:rPr>
           <w:lang w:val="en-PH"/>
         </w:rPr>
-        <w:t>${</w:t>
-      </w:r>
-      <w:proofErr w:type="spellStart"/>
-      <w:r>
-        <w:rPr>
-          <w:lang w:val="en-PH"/>
-        </w:rPr>
-        <w:t>ls_control_no</w:t>
-      </w:r>
-      <w:proofErr w:type="spellEnd"/>
-      <w:r>
-        <w:rPr>
-          <w:lang w:val="en-PH"/>
-        </w:rPr>
-        <w:t>}</w:t>
+        <w:t>${ls_control_no}</w:t>
       </w:r>
     </w:p>
     <w:p>
@@ -2306,7 +2108,6 @@
               </w:rPr>
               <w:t>${</w:t>
             </w:r>
-            <w:proofErr w:type="spellStart"/>
             <w:r>
               <w:rPr>
                 <w:rFonts w:ascii="Cambria" w:hAnsi="Cambria"/>
@@ -2316,7 +2117,6 @@
               </w:rPr>
               <w:t>employee_name</w:t>
             </w:r>
-            <w:proofErr w:type="spellEnd"/>
             <w:r>
               <w:rPr>
                 <w:rFonts w:ascii="Cambria" w:hAnsi="Cambria"/>
@@ -2700,7 +2500,6 @@
               </w:rPr>
               <w:t>${</w:t>
             </w:r>
-            <w:proofErr w:type="spellStart"/>
             <w:r>
               <w:rPr>
                 <w:rFonts w:ascii="Cambria" w:hAnsi="Cambria"/>
@@ -2710,7 +2509,6 @@
               </w:rPr>
               <w:t>employee_position</w:t>
             </w:r>
-            <w:proofErr w:type="spellEnd"/>
             <w:r>
               <w:rPr>
                 <w:rFonts w:ascii="Cambria" w:hAnsi="Cambria"/>
@@ -2789,7 +2587,6 @@
               </w:rPr>
               <w:t>${</w:t>
             </w:r>
-            <w:proofErr w:type="spellStart"/>
             <w:r>
               <w:rPr>
                 <w:rFonts w:ascii="Cambria" w:hAnsi="Cambria"/>
@@ -2799,7 +2596,6 @@
               </w:rPr>
               <w:t>employee_office</w:t>
             </w:r>
-            <w:proofErr w:type="spellEnd"/>
             <w:r>
               <w:rPr>
                 <w:rFonts w:ascii="Cambria" w:hAnsi="Cambria"/>
@@ -2924,7 +2720,6 @@
               </w:rPr>
               <w:t>${</w:t>
             </w:r>
-            <w:proofErr w:type="spellStart"/>
             <w:r>
               <w:rPr>
                 <w:rFonts w:ascii="Cambria" w:hAnsi="Cambria"/>
@@ -2934,7 +2729,6 @@
               </w:rPr>
               <w:t>purpose_of_travel</w:t>
             </w:r>
-            <w:proofErr w:type="spellEnd"/>
             <w:r>
               <w:rPr>
                 <w:rFonts w:ascii="Cambria" w:hAnsi="Cambria"/>
@@ -3026,112 +2820,40 @@
                 <w:sz w:val="20"/>
                 <w:szCs w:val="20"/>
               </w:rPr>
-              <w:t>${</w:t>
-            </w:r>
-            <w:proofErr w:type="spellStart"/>
-            <w:r>
-              <w:rPr>
-                <w:rFonts w:ascii="Bookman Old Style" w:hAnsi="Bookman Old Style"/>
-                <w:sz w:val="20"/>
-                <w:szCs w:val="20"/>
-              </w:rPr>
-              <w:t>cb_</w:t>
-            </w:r>
-            <w:proofErr w:type="gramStart"/>
-            <w:r>
-              <w:rPr>
-                <w:rFonts w:ascii="Bookman Old Style" w:hAnsi="Bookman Old Style"/>
-                <w:sz w:val="20"/>
-                <w:szCs w:val="20"/>
-              </w:rPr>
-              <w:t>ob</w:t>
-            </w:r>
-            <w:proofErr w:type="spellEnd"/>
-            <w:r>
-              <w:rPr>
-                <w:rFonts w:ascii="Bookman Old Style" w:hAnsi="Bookman Old Style"/>
-                <w:sz w:val="20"/>
-                <w:szCs w:val="20"/>
-              </w:rPr>
-              <w:t>}</w:t>
-            </w:r>
-            <w:r>
-              <w:rPr>
-                <w:rFonts w:ascii="Bookman Old Style" w:hAnsi="Bookman Old Style"/>
-                <w:sz w:val="20"/>
-                <w:szCs w:val="20"/>
-              </w:rPr>
-              <w:t>Official</w:t>
-            </w:r>
-            <w:proofErr w:type="gramEnd"/>
-            <w:r>
-              <w:rPr>
-                <w:rFonts w:ascii="Bookman Old Style" w:hAnsi="Bookman Old Style"/>
-                <w:sz w:val="20"/>
-                <w:szCs w:val="20"/>
-              </w:rPr>
-              <w:t xml:space="preserve"> Business  </w:t>
-            </w:r>
-          </w:p>
-          <w:p>
-            <w:pPr>
-              <w:rPr>
-                <w:rFonts w:ascii="Cambria" w:hAnsi="Cambria"/>
-                <w:sz w:val="20"/>
-                <w:szCs w:val="20"/>
-              </w:rPr>
-            </w:pPr>
-            <w:r>
-              <w:rPr>
-                <w:rFonts w:ascii="Bookman Old Style" w:hAnsi="Bookman Old Style"/>
-                <w:sz w:val="20"/>
-                <w:szCs w:val="20"/>
-              </w:rPr>
-              <w:t>${</w:t>
-            </w:r>
-            <w:proofErr w:type="spellStart"/>
-            <w:r>
-              <w:rPr>
-                <w:rFonts w:ascii="Bookman Old Style" w:hAnsi="Bookman Old Style"/>
-                <w:sz w:val="20"/>
-                <w:szCs w:val="20"/>
-              </w:rPr>
-              <w:t>cb_</w:t>
-            </w:r>
-            <w:proofErr w:type="gramStart"/>
-            <w:r>
-              <w:rPr>
-                <w:rFonts w:ascii="Bookman Old Style" w:hAnsi="Bookman Old Style"/>
-                <w:sz w:val="20"/>
-                <w:szCs w:val="20"/>
-              </w:rPr>
-              <w:t>ot</w:t>
-            </w:r>
-            <w:proofErr w:type="spellEnd"/>
-            <w:r>
-              <w:rPr>
-                <w:rFonts w:ascii="Bookman Old Style" w:hAnsi="Bookman Old Style"/>
-                <w:sz w:val="20"/>
-                <w:szCs w:val="20"/>
-              </w:rPr>
-              <w:t>}</w:t>
-            </w:r>
-            <w:r>
-              <w:rPr>
-                <w:rFonts w:ascii="Bookman Old Style" w:hAnsi="Bookman Old Style"/>
-                <w:sz w:val="20"/>
-                <w:szCs w:val="20"/>
-              </w:rPr>
-              <w:t>Official</w:t>
-            </w:r>
-            <w:proofErr w:type="gramEnd"/>
-            <w:r>
-              <w:rPr>
-                <w:rFonts w:ascii="Bookman Old Style" w:hAnsi="Bookman Old Style"/>
-                <w:sz w:val="20"/>
-                <w:szCs w:val="20"/>
-              </w:rPr>
-              <w:t xml:space="preserve"> Time</w:t>
+              <w:t>${cb_ob}</w:t>
+            </w:r>
+            <w:r>
+              <w:rPr>
+                <w:rFonts w:ascii="Bookman Old Style" w:hAnsi="Bookman Old Style"/>
+                <w:sz w:val="20"/>
+                <w:szCs w:val="20"/>
+              </w:rPr>
+              <w:t xml:space="preserve">Official Business  </w:t>
+            </w:r>
+          </w:p>
+          <w:p>
+            <w:pPr>
+              <w:rPr>
+                <w:rFonts w:ascii="Cambria" w:hAnsi="Cambria"/>
+                <w:sz w:val="20"/>
+                <w:szCs w:val="20"/>
+              </w:rPr>
+            </w:pPr>
+            <w:r>
+              <w:rPr>
+                <w:rFonts w:ascii="Bookman Old Style" w:hAnsi="Bookman Old Style"/>
+                <w:sz w:val="20"/>
+                <w:szCs w:val="20"/>
+              </w:rPr>
+              <w:t>${cb_ot}</w:t>
+            </w:r>
+            <w:r>
+              <w:rPr>
+                <w:rFonts w:ascii="Bookman Old Style" w:hAnsi="Bookman Old Style"/>
+                <w:sz w:val="20"/>
+                <w:szCs w:val="20"/>
+              </w:rPr>
+              <w:t>Official Time</w:t>
             </w:r>
           </w:p>
         </w:tc>
@@ -3177,21 +2899,8 @@
                 <w:sz w:val="18"/>
                 <w:szCs w:val="18"/>
               </w:rPr>
-              <w:t xml:space="preserve">Date and </w:t>
-            </w:r>
-            <w:proofErr w:type="gramStart"/>
-            <w:r>
-              <w:rPr>
-                <w:rFonts w:ascii="Bookman Old Style" w:hAnsi="Bookman Old Style" w:cs="Calibri"/>
-                <w:b/>
-                <w:bCs/>
-                <w:color w:val="000000"/>
-                <w:sz w:val="18"/>
-                <w:szCs w:val="18"/>
-              </w:rPr>
-              <w:t>Time</w:t>
-            </w:r>
-            <w:proofErr w:type="gramEnd"/>
+              <w:t>Date and Time</w:t>
+            </w:r>
           </w:p>
         </w:tc>
         <w:tc>
@@ -3223,25 +2932,7 @@
                 <w:sz w:val="20"/>
                 <w:szCs w:val="20"/>
               </w:rPr>
-              <w:t>${</w:t>
-            </w:r>
-            <w:proofErr w:type="spellStart"/>
-            <w:r>
-              <w:rPr>
-                <w:rFonts w:ascii="Cambria" w:hAnsi="Cambria"/>
-                <w:sz w:val="20"/>
-                <w:szCs w:val="20"/>
-              </w:rPr>
-              <w:t>travel_type</w:t>
-            </w:r>
-            <w:proofErr w:type="spellEnd"/>
-            <w:r>
-              <w:rPr>
-                <w:rFonts w:ascii="Cambria" w:hAnsi="Cambria"/>
-                <w:sz w:val="20"/>
-                <w:szCs w:val="20"/>
-              </w:rPr>
-              <w:t>}</w:t>
+              <w:t>${travel_type}</w:t>
             </w:r>
           </w:p>
           <w:p>
@@ -3418,25 +3109,233 @@
                 <w:sz w:val="20"/>
                 <w:szCs w:val="20"/>
               </w:rPr>
-              <w:t>${</w:t>
-            </w:r>
-            <w:proofErr w:type="spellStart"/>
-            <w:r>
-              <w:rPr>
-                <w:rFonts w:ascii="Cambria" w:hAnsi="Cambria" w:cs="Calibri"/>
-                <w:color w:val="000000"/>
-                <w:sz w:val="20"/>
-                <w:szCs w:val="20"/>
-              </w:rPr>
-              <w:t>requesting_employee_name</w:t>
-            </w:r>
-            <w:proofErr w:type="spellEnd"/>
-            <w:r>
-              <w:rPr>
-                <w:rFonts w:ascii="Cambria" w:hAnsi="Cambria" w:cs="Calibri"/>
-                <w:color w:val="000000"/>
-                <w:sz w:val="20"/>
-                <w:szCs w:val="20"/>
+              <w:t>${requesting_employee_name}</w:t>
+            </w:r>
+          </w:p>
+          <w:p>
+            <w:pPr>
+              <w:jc w:val="center"/>
+              <w:rPr>
+                <w:rFonts w:ascii="Bookman Old Style" w:hAnsi="Bookman Old Style" w:cs="Calibri"/>
+                <w:color w:val="000000"/>
+                <w:sz w:val="18"/>
+                <w:szCs w:val="18"/>
+              </w:rPr>
+            </w:pPr>
+            <w:r>
+              <w:rPr>
+                <w:rFonts w:ascii="Bookman Old Style" w:hAnsi="Bookman Old Style" w:cs="Calibri"/>
+                <w:color w:val="000000"/>
+                <w:sz w:val="18"/>
+                <w:szCs w:val="18"/>
+              </w:rPr>
+              <w:t>______________________________</w:t>
+            </w:r>
+          </w:p>
+          <w:p>
+            <w:pPr>
+              <w:jc w:val="center"/>
+              <w:rPr>
+                <w:rFonts w:ascii="Bookman Old Style" w:hAnsi="Bookman Old Style" w:cs="Calibri"/>
+                <w:color w:val="000000"/>
+                <w:sz w:val="18"/>
+                <w:szCs w:val="18"/>
+              </w:rPr>
+            </w:pPr>
+            <w:r>
+              <w:rPr>
+                <w:rFonts w:ascii="Bookman Old Style" w:hAnsi="Bookman Old Style" w:cs="Calibri"/>
+                <w:color w:val="000000"/>
+                <w:sz w:val="18"/>
+                <w:szCs w:val="18"/>
+              </w:rPr>
+              <w:t>Signature of Requesting  Official/Employee</w:t>
+            </w:r>
+          </w:p>
+          <w:p>
+            <w:pPr>
+              <w:jc w:val="center"/>
+              <w:rPr>
+                <w:rFonts w:ascii="Bookman Old Style" w:hAnsi="Bookman Old Style" w:cs="Calibri"/>
+                <w:color w:val="000000"/>
+                <w:sz w:val="18"/>
+                <w:szCs w:val="18"/>
+              </w:rPr>
+            </w:pPr>
+          </w:p>
+          <w:p>
+            <w:pPr>
+              <w:rPr>
+                <w:rFonts w:ascii="Bookman Old Style" w:hAnsi="Bookman Old Style" w:cs="Calibri"/>
+                <w:color w:val="000000"/>
+                <w:sz w:val="18"/>
+                <w:szCs w:val="18"/>
+              </w:rPr>
+            </w:pPr>
+          </w:p>
+          <w:p>
+            <w:pPr>
+              <w:rPr>
+                <w:rFonts w:ascii="Bookman Old Style" w:hAnsi="Bookman Old Style"/>
+                <w:b/>
+                <w:sz w:val="18"/>
+                <w:szCs w:val="18"/>
+              </w:rPr>
+            </w:pPr>
+            <w:r>
+              <w:rPr>
+                <w:rFonts w:ascii="Bookman Old Style" w:hAnsi="Bookman Old Style" w:cs="Calibri"/>
+                <w:color w:val="000000"/>
+                <w:sz w:val="18"/>
+                <w:szCs w:val="18"/>
+              </w:rPr>
+              <w:t xml:space="preserve">Date: </w:t>
+            </w:r>
+            <w:r>
+              <w:rPr>
+                <w:rFonts w:ascii="Bookman Old Style" w:hAnsi="Bookman Old Style" w:cs="Calibri"/>
+                <w:color w:val="000000"/>
+                <w:sz w:val="18"/>
+                <w:szCs w:val="18"/>
+              </w:rPr>
+              <w:t xml:space="preserve">   </w:t>
+            </w:r>
+            <w:r>
+              <w:rPr>
+                <w:rFonts w:ascii="Bookman Old Style" w:hAnsi="Bookman Old Style" w:cs="Calibri"/>
+                <w:color w:val="000000"/>
+                <w:sz w:val="18"/>
+                <w:szCs w:val="18"/>
+              </w:rPr>
+              <w:t>${request_date}</w:t>
+            </w:r>
+          </w:p>
+        </w:tc>
+        <w:tc>
+          <w:tcPr>
+            <w:tcW w:w="2904" w:type="dxa"/>
+          </w:tcPr>
+          <w:p>
+            <w:pPr>
+              <w:rPr>
+                <w:rFonts w:ascii="Bookman Old Style" w:hAnsi="Bookman Old Style"/>
+                <w:b/>
+                <w:sz w:val="18"/>
+                <w:szCs w:val="18"/>
+              </w:rPr>
+            </w:pPr>
+            <w:r>
+              <w:rPr>
+                <w:rFonts w:ascii="Bookman Old Style" w:hAnsi="Bookman Old Style"/>
+                <w:b/>
+                <w:sz w:val="18"/>
+                <w:szCs w:val="18"/>
+              </w:rPr>
+              <w:t>Approved:</w:t>
+            </w:r>
+          </w:p>
+          <w:p>
+            <w:pPr>
+              <w:rPr>
+                <w:rFonts w:ascii="Bookman Old Style" w:hAnsi="Bookman Old Style"/>
+                <w:b/>
+                <w:sz w:val="18"/>
+                <w:szCs w:val="18"/>
+              </w:rPr>
+            </w:pPr>
+          </w:p>
+          <w:p>
+            <w:pPr>
+              <w:rPr>
+                <w:rFonts w:ascii="Bookman Old Style" w:hAnsi="Bookman Old Style"/>
+                <w:b/>
+                <w:sz w:val="18"/>
+                <w:szCs w:val="18"/>
+              </w:rPr>
+            </w:pPr>
+          </w:p>
+          <w:p>
+            <w:pPr>
+              <w:rPr>
+                <w:rFonts w:ascii="Bookman Old Style" w:hAnsi="Bookman Old Style"/>
+                <w:sz w:val="18"/>
+                <w:szCs w:val="18"/>
+              </w:rPr>
+            </w:pPr>
+            <w:r>
+              <w:rPr>
+                <w:rFonts w:ascii="Bookman Old Style" w:hAnsi="Bookman Old Style"/>
+                <w:sz w:val="18"/>
+                <w:szCs w:val="18"/>
+              </w:rPr>
+              <w:t xml:space="preserve">        </w:t>
+            </w:r>
+            <w:r>
+              <w:rPr>
+                <w:rFonts w:ascii="Bookman Old Style" w:hAnsi="Bookman Old Style"/>
+                <w:sz w:val="18"/>
+                <w:szCs w:val="18"/>
+              </w:rPr>
+              <w:t>${approver_name}</w:t>
+            </w:r>
+          </w:p>
+          <w:p>
+            <w:pPr>
+              <w:rPr>
+                <w:rFonts w:ascii="Bookman Old Style" w:hAnsi="Bookman Old Style"/>
+                <w:sz w:val="18"/>
+                <w:szCs w:val="18"/>
+              </w:rPr>
+            </w:pPr>
+            <w:r>
+              <w:rPr>
+                <w:rFonts w:ascii="Bookman Old Style" w:hAnsi="Bookman Old Style" w:cs="Calibri"/>
+                <w:color w:val="000000"/>
+                <w:sz w:val="18"/>
+                <w:szCs w:val="18"/>
+              </w:rPr>
+              <w:t xml:space="preserve">  </w:t>
+            </w:r>
+            <w:r>
+              <w:rPr>
+                <w:rFonts w:ascii="Bookman Old Style" w:hAnsi="Bookman Old Style" w:cs="Calibri"/>
+                <w:color w:val="000000"/>
+                <w:sz w:val="18"/>
+                <w:szCs w:val="18"/>
+              </w:rPr>
+              <w:t>__________________________</w:t>
+            </w:r>
+          </w:p>
+          <w:p>
+            <w:pPr>
+              <w:jc w:val="center"/>
+              <w:rPr>
+                <w:rFonts w:ascii="Bookman Old Style" w:hAnsi="Bookman Old Style"/>
+                <w:sz w:val="18"/>
+                <w:szCs w:val="18"/>
+              </w:rPr>
+            </w:pPr>
+            <w:r>
+              <w:rPr>
+                <w:rFonts w:ascii="Bookman Old Style" w:hAnsi="Bookman Old Style"/>
+                <w:sz w:val="18"/>
+                <w:szCs w:val="18"/>
+              </w:rPr>
+              <w:t>${approver_</w:t>
+            </w:r>
+            <w:r>
+              <w:rPr>
+                <w:rFonts w:ascii="Bookman Old Style" w:hAnsi="Bookman Old Style"/>
+                <w:sz w:val="18"/>
+                <w:szCs w:val="18"/>
+              </w:rPr>
+              <w:t>position</w:t>
+            </w:r>
+            <w:r>
+              <w:rPr>
+                <w:rFonts w:ascii="Bookman Old Style" w:hAnsi="Bookman Old Style"/>
+                <w:sz w:val="18"/>
+                <w:szCs w:val="18"/>
               </w:rPr>
               <w:t>}</w:t>
             </w:r>
@@ -3458,19 +3357,27 @@
                 <w:sz w:val="18"/>
                 <w:szCs w:val="18"/>
               </w:rPr>
-              <w:t>______________________________</w:t>
-            </w:r>
-          </w:p>
-          <w:p>
-            <w:pPr>
-              <w:jc w:val="center"/>
+              <w:t>___________________________</w:t>
+            </w:r>
+          </w:p>
+          <w:p>
+            <w:pPr>
+              <w:jc w:val="center"/>
+              <w:rPr>
+                <w:rFonts w:ascii="Bookman Old Style" w:hAnsi="Bookman Old Style"/>
+                <w:sz w:val="18"/>
+                <w:szCs w:val="18"/>
+              </w:rPr>
+            </w:pPr>
+            <w:r>
               <w:rPr>
                 <w:rFonts w:ascii="Bookman Old Style" w:hAnsi="Bookman Old Style" w:cs="Calibri"/>
                 <w:color w:val="000000"/>
                 <w:sz w:val="18"/>
                 <w:szCs w:val="18"/>
               </w:rPr>
-            </w:pPr>
+              <w:t xml:space="preserve">Signature of </w:t>
+            </w:r>
             <w:r>
               <w:rPr>
                 <w:rFonts w:ascii="Bookman Old Style" w:hAnsi="Bookman Old Style" w:cs="Calibri"/>
@@ -3478,59 +3385,54 @@
                 <w:sz w:val="18"/>
                 <w:szCs w:val="18"/>
               </w:rPr>
-              <w:t xml:space="preserve">Signature of </w:t>
-            </w:r>
-            <w:proofErr w:type="gramStart"/>
-            <w:r>
+              <w:t>the Immediate Supervisor</w:t>
+            </w:r>
+            <w:r>
+              <w:rPr>
+                <w:rFonts w:ascii="Bookman Old Style" w:hAnsi="Bookman Old Style"/>
+                <w:sz w:val="18"/>
+                <w:szCs w:val="18"/>
+              </w:rPr>
+              <w:t xml:space="preserve"> </w:t>
+            </w:r>
+          </w:p>
+          <w:p>
+            <w:pPr>
               <w:rPr>
                 <w:rFonts w:ascii="Bookman Old Style" w:hAnsi="Bookman Old Style" w:cs="Calibri"/>
                 <w:color w:val="000000"/>
                 <w:sz w:val="18"/>
                 <w:szCs w:val="18"/>
               </w:rPr>
-              <w:t>Requesting  Official</w:t>
-            </w:r>
-            <w:proofErr w:type="gramEnd"/>
-            <w:r>
+            </w:pPr>
+          </w:p>
+          <w:p>
+            <w:pPr>
               <w:rPr>
                 <w:rFonts w:ascii="Bookman Old Style" w:hAnsi="Bookman Old Style" w:cs="Calibri"/>
                 <w:color w:val="000000"/>
                 <w:sz w:val="18"/>
                 <w:szCs w:val="18"/>
               </w:rPr>
-              <w:t>/Employee</w:t>
-            </w:r>
-          </w:p>
-          <w:p>
-            <w:pPr>
-              <w:jc w:val="center"/>
+            </w:pPr>
+            <w:r>
               <w:rPr>
                 <w:rFonts w:ascii="Bookman Old Style" w:hAnsi="Bookman Old Style" w:cs="Calibri"/>
                 <w:color w:val="000000"/>
                 <w:sz w:val="18"/>
                 <w:szCs w:val="18"/>
               </w:rPr>
-            </w:pPr>
-          </w:p>
-          <w:p>
-            <w:pPr>
+              <w:t xml:space="preserve">Date: </w:t>
+            </w:r>
+            <w:r>
               <w:rPr>
                 <w:rFonts w:ascii="Bookman Old Style" w:hAnsi="Bookman Old Style" w:cs="Calibri"/>
                 <w:color w:val="000000"/>
                 <w:sz w:val="18"/>
                 <w:szCs w:val="18"/>
               </w:rPr>
-            </w:pPr>
-          </w:p>
-          <w:p>
-            <w:pPr>
-              <w:rPr>
-                <w:rFonts w:ascii="Bookman Old Style" w:hAnsi="Bookman Old Style"/>
-                <w:b/>
-                <w:sz w:val="18"/>
-                <w:szCs w:val="18"/>
-              </w:rPr>
-            </w:pPr>
+              <w:t xml:space="preserve"> </w:t>
+            </w:r>
             <w:r>
               <w:rPr>
                 <w:rFonts w:ascii="Bookman Old Style" w:hAnsi="Bookman Old Style" w:cs="Calibri"/>
@@ -3538,326 +3440,7 @@
                 <w:sz w:val="18"/>
                 <w:szCs w:val="18"/>
               </w:rPr>
-              <w:t xml:space="preserve">Date: </w:t>
-            </w:r>
-            <w:r>
-              <w:rPr>
-                <w:rFonts w:ascii="Bookman Old Style" w:hAnsi="Bookman Old Style" w:cs="Calibri"/>
-                <w:color w:val="000000"/>
-                <w:sz w:val="18"/>
-                <w:szCs w:val="18"/>
-              </w:rPr>
-              <w:t xml:space="preserve">   </w:t>
-            </w:r>
-            <w:r>
-              <w:rPr>
-                <w:rFonts w:ascii="Bookman Old Style" w:hAnsi="Bookman Old Style" w:cs="Calibri"/>
-                <w:color w:val="000000"/>
-                <w:sz w:val="18"/>
-                <w:szCs w:val="18"/>
-              </w:rPr>
-              <w:t>${</w:t>
-            </w:r>
-            <w:proofErr w:type="spellStart"/>
-            <w:r>
-              <w:rPr>
-                <w:rFonts w:ascii="Bookman Old Style" w:hAnsi="Bookman Old Style" w:cs="Calibri"/>
-                <w:color w:val="000000"/>
-                <w:sz w:val="18"/>
-                <w:szCs w:val="18"/>
-              </w:rPr>
-              <w:t>request_date</w:t>
-            </w:r>
-            <w:proofErr w:type="spellEnd"/>
-            <w:r>
-              <w:rPr>
-                <w:rFonts w:ascii="Bookman Old Style" w:hAnsi="Bookman Old Style" w:cs="Calibri"/>
-                <w:color w:val="000000"/>
-                <w:sz w:val="18"/>
-                <w:szCs w:val="18"/>
-              </w:rPr>
-              <w:t>}</w:t>
-            </w:r>
-          </w:p>
-        </w:tc>
-        <w:tc>
-          <w:tcPr>
-            <w:tcW w:w="2904" w:type="dxa"/>
-          </w:tcPr>
-          <w:p>
-            <w:pPr>
-              <w:rPr>
-                <w:rFonts w:ascii="Bookman Old Style" w:hAnsi="Bookman Old Style"/>
-                <w:b/>
-                <w:sz w:val="18"/>
-                <w:szCs w:val="18"/>
-              </w:rPr>
-            </w:pPr>
-            <w:r>
-              <w:rPr>
-                <w:rFonts w:ascii="Bookman Old Style" w:hAnsi="Bookman Old Style"/>
-                <w:b/>
-                <w:sz w:val="18"/>
-                <w:szCs w:val="18"/>
-              </w:rPr>
-              <w:t>Approved:</w:t>
-            </w:r>
-          </w:p>
-          <w:p>
-            <w:pPr>
-              <w:rPr>
-                <w:rFonts w:ascii="Bookman Old Style" w:hAnsi="Bookman Old Style"/>
-                <w:b/>
-                <w:sz w:val="18"/>
-                <w:szCs w:val="18"/>
-              </w:rPr>
-            </w:pPr>
-          </w:p>
-          <w:p>
-            <w:pPr>
-              <w:rPr>
-                <w:rFonts w:ascii="Bookman Old Style" w:hAnsi="Bookman Old Style"/>
-                <w:b/>
-                <w:sz w:val="18"/>
-                <w:szCs w:val="18"/>
-              </w:rPr>
-            </w:pPr>
-          </w:p>
-          <w:p>
-            <w:pPr>
-              <w:rPr>
-                <w:rFonts w:ascii="Bookman Old Style" w:hAnsi="Bookman Old Style"/>
-                <w:sz w:val="18"/>
-                <w:szCs w:val="18"/>
-              </w:rPr>
-            </w:pPr>
-            <w:r>
-              <w:rPr>
-                <w:rFonts w:ascii="Bookman Old Style" w:hAnsi="Bookman Old Style"/>
-                <w:sz w:val="18"/>
-                <w:szCs w:val="18"/>
-              </w:rPr>
-              <w:t xml:space="preserve">        </w:t>
-            </w:r>
-            <w:r>
-              <w:rPr>
-                <w:rFonts w:ascii="Bookman Old Style" w:hAnsi="Bookman Old Style"/>
-                <w:sz w:val="18"/>
-                <w:szCs w:val="18"/>
-              </w:rPr>
-              <w:t>${</w:t>
-            </w:r>
-            <w:proofErr w:type="spellStart"/>
-            <w:r>
-              <w:rPr>
-                <w:rFonts w:ascii="Bookman Old Style" w:hAnsi="Bookman Old Style"/>
-                <w:sz w:val="18"/>
-                <w:szCs w:val="18"/>
-              </w:rPr>
-              <w:t>approver_name</w:t>
-            </w:r>
-            <w:proofErr w:type="spellEnd"/>
-            <w:r>
-              <w:rPr>
-                <w:rFonts w:ascii="Bookman Old Style" w:hAnsi="Bookman Old Style"/>
-                <w:sz w:val="18"/>
-                <w:szCs w:val="18"/>
-              </w:rPr>
-              <w:t>}</w:t>
-            </w:r>
-          </w:p>
-          <w:p>
-            <w:pPr>
-              <w:rPr>
-                <w:rFonts w:ascii="Bookman Old Style" w:hAnsi="Bookman Old Style"/>
-                <w:sz w:val="18"/>
-                <w:szCs w:val="18"/>
-              </w:rPr>
-            </w:pPr>
-            <w:r>
-              <w:rPr>
-                <w:rFonts w:ascii="Bookman Old Style" w:hAnsi="Bookman Old Style" w:cs="Calibri"/>
-                <w:color w:val="000000"/>
-                <w:sz w:val="18"/>
-                <w:szCs w:val="18"/>
-              </w:rPr>
-              <w:t xml:space="preserve">  </w:t>
-            </w:r>
-            <w:r>
-              <w:rPr>
-                <w:rFonts w:ascii="Bookman Old Style" w:hAnsi="Bookman Old Style" w:cs="Calibri"/>
-                <w:color w:val="000000"/>
-                <w:sz w:val="18"/>
-                <w:szCs w:val="18"/>
-              </w:rPr>
-              <w:t>__________________________</w:t>
-            </w:r>
-          </w:p>
-          <w:p>
-            <w:pPr>
-              <w:jc w:val="center"/>
-              <w:rPr>
-                <w:rFonts w:ascii="Bookman Old Style" w:hAnsi="Bookman Old Style"/>
-                <w:sz w:val="18"/>
-                <w:szCs w:val="18"/>
-              </w:rPr>
-            </w:pPr>
-            <w:r>
-              <w:rPr>
-                <w:rFonts w:ascii="Bookman Old Style" w:hAnsi="Bookman Old Style"/>
-                <w:sz w:val="18"/>
-                <w:szCs w:val="18"/>
-              </w:rPr>
-              <w:t>${</w:t>
-            </w:r>
-            <w:proofErr w:type="spellStart"/>
-            <w:r>
-              <w:rPr>
-                <w:rFonts w:ascii="Bookman Old Style" w:hAnsi="Bookman Old Style"/>
-                <w:sz w:val="18"/>
-                <w:szCs w:val="18"/>
-              </w:rPr>
-              <w:t>approver_</w:t>
-            </w:r>
-            <w:r>
-              <w:rPr>
-                <w:rFonts w:ascii="Bookman Old Style" w:hAnsi="Bookman Old Style"/>
-                <w:sz w:val="18"/>
-                <w:szCs w:val="18"/>
-              </w:rPr>
-              <w:t>position</w:t>
-            </w:r>
-            <w:proofErr w:type="spellEnd"/>
-            <w:r>
-              <w:rPr>
-                <w:rFonts w:ascii="Bookman Old Style" w:hAnsi="Bookman Old Style"/>
-                <w:sz w:val="18"/>
-                <w:szCs w:val="18"/>
-              </w:rPr>
-              <w:t>}</w:t>
-            </w:r>
-          </w:p>
-          <w:p>
-            <w:pPr>
-              <w:jc w:val="center"/>
-              <w:rPr>
-                <w:rFonts w:ascii="Bookman Old Style" w:hAnsi="Bookman Old Style" w:cs="Calibri"/>
-                <w:color w:val="000000"/>
-                <w:sz w:val="18"/>
-                <w:szCs w:val="18"/>
-              </w:rPr>
-            </w:pPr>
-            <w:r>
-              <w:rPr>
-                <w:rFonts w:ascii="Bookman Old Style" w:hAnsi="Bookman Old Style" w:cs="Calibri"/>
-                <w:color w:val="000000"/>
-                <w:sz w:val="18"/>
-                <w:szCs w:val="18"/>
-              </w:rPr>
-              <w:t>___________________________</w:t>
-            </w:r>
-          </w:p>
-          <w:p>
-            <w:pPr>
-              <w:jc w:val="center"/>
-              <w:rPr>
-                <w:rFonts w:ascii="Bookman Old Style" w:hAnsi="Bookman Old Style"/>
-                <w:sz w:val="18"/>
-                <w:szCs w:val="18"/>
-              </w:rPr>
-            </w:pPr>
-            <w:r>
-              <w:rPr>
-                <w:rFonts w:ascii="Bookman Old Style" w:hAnsi="Bookman Old Style" w:cs="Calibri"/>
-                <w:color w:val="000000"/>
-                <w:sz w:val="18"/>
-                <w:szCs w:val="18"/>
-              </w:rPr>
-              <w:t xml:space="preserve">Signature of </w:t>
-            </w:r>
-            <w:r>
-              <w:rPr>
-                <w:rFonts w:ascii="Bookman Old Style" w:hAnsi="Bookman Old Style" w:cs="Calibri"/>
-                <w:color w:val="000000"/>
-                <w:sz w:val="18"/>
-                <w:szCs w:val="18"/>
-              </w:rPr>
-              <w:t>the Immediate Supervisor</w:t>
-            </w:r>
-            <w:r>
-              <w:rPr>
-                <w:rFonts w:ascii="Bookman Old Style" w:hAnsi="Bookman Old Style"/>
-                <w:sz w:val="18"/>
-                <w:szCs w:val="18"/>
-              </w:rPr>
-              <w:t xml:space="preserve"> </w:t>
-            </w:r>
-          </w:p>
-          <w:p>
-            <w:pPr>
-              <w:rPr>
-                <w:rFonts w:ascii="Bookman Old Style" w:hAnsi="Bookman Old Style" w:cs="Calibri"/>
-                <w:color w:val="000000"/>
-                <w:sz w:val="18"/>
-                <w:szCs w:val="18"/>
-              </w:rPr>
-            </w:pPr>
-          </w:p>
-          <w:p>
-            <w:pPr>
-              <w:rPr>
-                <w:rFonts w:ascii="Bookman Old Style" w:hAnsi="Bookman Old Style" w:cs="Calibri"/>
-                <w:color w:val="000000"/>
-                <w:sz w:val="18"/>
-                <w:szCs w:val="18"/>
-              </w:rPr>
-            </w:pPr>
-            <w:r>
-              <w:rPr>
-                <w:rFonts w:ascii="Bookman Old Style" w:hAnsi="Bookman Old Style" w:cs="Calibri"/>
-                <w:color w:val="000000"/>
-                <w:sz w:val="18"/>
-                <w:szCs w:val="18"/>
-              </w:rPr>
-              <w:t xml:space="preserve">Date: </w:t>
-            </w:r>
-            <w:r>
-              <w:rPr>
-                <w:rFonts w:ascii="Bookman Old Style" w:hAnsi="Bookman Old Style" w:cs="Calibri"/>
-                <w:color w:val="000000"/>
-                <w:sz w:val="18"/>
-                <w:szCs w:val="18"/>
-              </w:rPr>
-              <w:t xml:space="preserve"> </w:t>
-            </w:r>
-            <w:r>
-              <w:rPr>
-                <w:rFonts w:ascii="Bookman Old Style" w:hAnsi="Bookman Old Style" w:cs="Calibri"/>
-                <w:color w:val="000000"/>
-                <w:sz w:val="18"/>
-                <w:szCs w:val="18"/>
-              </w:rPr>
-              <w:t>${</w:t>
-            </w:r>
-            <w:proofErr w:type="spellStart"/>
-            <w:r>
-              <w:rPr>
-                <w:rFonts w:ascii="Bookman Old Style" w:hAnsi="Bookman Old Style" w:cs="Calibri"/>
-                <w:color w:val="000000"/>
-                <w:sz w:val="18"/>
-                <w:szCs w:val="18"/>
-              </w:rPr>
-              <w:t>approval_date</w:t>
-            </w:r>
-            <w:proofErr w:type="spellEnd"/>
-            <w:r>
-              <w:rPr>
-                <w:rFonts w:ascii="Bookman Old Style" w:hAnsi="Bookman Old Style" w:cs="Calibri"/>
-                <w:color w:val="000000"/>
-                <w:sz w:val="18"/>
-                <w:szCs w:val="18"/>
-              </w:rPr>
-              <w:t>}</w:t>
+              <w:t>${approval_date}</w:t>
             </w:r>
           </w:p>
           <w:p>
@@ -4423,6 +4006,7 @@
   <w:style w:type="character" w:default="1" w:styleId="DefaultParagraphFont">
     <w:name w:val="Default Paragraph Font"/>
     <w:uiPriority w:val="1"/>
+    <w:semiHidden/>
     <w:unhideWhenUsed/>
   </w:style>
   <w:style w:type="table" w:default="1" w:styleId="TableNormal">

</xml_diff>